<commit_message>
Added google maps integration.
</commit_message>
<xml_diff>
--- a/Popya/docs/Documentation.docx
+++ b/Popya/docs/Documentation.docx
@@ -6,9 +6,11 @@
       <w:pPr>
         <w:pStyle w:val="berschrift2"/>
       </w:pPr>
+      <w:proofErr w:type="spellStart"/>
       <w:r>
         <w:t>Popya</w:t>
       </w:r>
+      <w:proofErr w:type="spellEnd"/>
     </w:p>
     <w:p>
       <w:pPr>
@@ -162,8 +164,9 @@
           <w:szCs w:val="24"/>
           <w:lang w:val="en-US"/>
         </w:rPr>
-        <w:t xml:space="preserve">. Luuk and Michael will be able to communicate with each other but </w:t>
-      </w:r>
+        <w:t xml:space="preserve">. </w:t>
+      </w:r>
+      <w:proofErr w:type="spellStart"/>
       <w:r>
         <w:rPr>
           <w:rFonts w:cs="Arial"/>
@@ -171,8 +174,9 @@
           <w:szCs w:val="24"/>
           <w:lang w:val="en-US"/>
         </w:rPr>
-        <w:t>neither</w:t>
-      </w:r>
+        <w:t>Luuk</w:t>
+      </w:r>
+      <w:proofErr w:type="spellEnd"/>
       <w:r>
         <w:rPr>
           <w:rFonts w:cs="Arial"/>
@@ -180,7 +184,45 @@
           <w:szCs w:val="24"/>
           <w:lang w:val="en-US"/>
         </w:rPr>
-        <w:t xml:space="preserve"> Luuk nor Michael will be able to talk to the other guy, because he is not in the maximum communication distance.</w:t>
+        <w:t xml:space="preserve"> and Michael will be able to communicate with each other but </w:t>
+      </w:r>
+      <w:r>
+        <w:rPr>
+          <w:rFonts w:cs="Arial"/>
+          <w:color w:val="000000"/>
+          <w:szCs w:val="24"/>
+          <w:lang w:val="en-US"/>
+        </w:rPr>
+        <w:t>neither</w:t>
+      </w:r>
+      <w:r>
+        <w:rPr>
+          <w:rFonts w:cs="Arial"/>
+          <w:color w:val="000000"/>
+          <w:szCs w:val="24"/>
+          <w:lang w:val="en-US"/>
+        </w:rPr>
+        <w:t xml:space="preserve"> </w:t>
+      </w:r>
+      <w:proofErr w:type="spellStart"/>
+      <w:r>
+        <w:rPr>
+          <w:rFonts w:cs="Arial"/>
+          <w:color w:val="000000"/>
+          <w:szCs w:val="24"/>
+          <w:lang w:val="en-US"/>
+        </w:rPr>
+        <w:t>Luuk</w:t>
+      </w:r>
+      <w:proofErr w:type="spellEnd"/>
+      <w:r>
+        <w:rPr>
+          <w:rFonts w:cs="Arial"/>
+          <w:color w:val="000000"/>
+          <w:szCs w:val="24"/>
+          <w:lang w:val="en-US"/>
+        </w:rPr>
+        <w:t xml:space="preserve"> nor Michael will be able to talk to the other guy, because he is not in the maximum communication distance.</w:t>
       </w:r>
       <w:r>
         <w:rPr>
@@ -231,7 +273,7 @@
           <v:shape id="_x0000_i1025" type="#_x0000_t75" style="width:321.65pt;height:251.55pt" o:ole="">
             <v:imagedata r:id="rId9" o:title=""/>
           </v:shape>
-          <o:OLEObject Type="Embed" ProgID="Visio.Drawing.11" ShapeID="_x0000_i1025" DrawAspect="Content" ObjectID="_1401543022" r:id="rId10"/>
+          <o:OLEObject Type="Embed" ProgID="Visio.Drawing.11" ShapeID="_x0000_i1025" DrawAspect="Content" ObjectID="_1401709518" r:id="rId10"/>
         </w:object>
       </w:r>
     </w:p>
@@ -361,7 +403,27 @@
           <w:szCs w:val="24"/>
           <w:lang w:val="en-US"/>
         </w:rPr>
-        <w:t>cell id or a WiFi connection</w:t>
+        <w:t xml:space="preserve">cell id or a </w:t>
+      </w:r>
+      <w:proofErr w:type="spellStart"/>
+      <w:r>
+        <w:rPr>
+          <w:rFonts w:cs="Arial"/>
+          <w:color w:val="000000"/>
+          <w:szCs w:val="24"/>
+          <w:lang w:val="en-US"/>
+        </w:rPr>
+        <w:t>WiFi</w:t>
+      </w:r>
+      <w:proofErr w:type="spellEnd"/>
+      <w:r>
+        <w:rPr>
+          <w:rFonts w:cs="Arial"/>
+          <w:color w:val="000000"/>
+          <w:szCs w:val="24"/>
+          <w:lang w:val="en-US"/>
+        </w:rPr>
+        <w:t xml:space="preserve"> connection</w:t>
       </w:r>
       <w:r>
         <w:rPr>
@@ -1748,14 +1810,27 @@
       <w:r>
         <w:t xml:space="preserve">Illustration </w:t>
       </w:r>
-      <w:fldSimple w:instr=" SEQ Illustration \* ARABIC ">
-        <w:r>
-          <w:rPr>
-            <w:noProof/>
-          </w:rPr>
-          <w:t>3</w:t>
-        </w:r>
-      </w:fldSimple>
+      <w:r>
+        <w:fldChar w:fldCharType="begin"/>
+      </w:r>
+      <w:r>
+        <w:instrText xml:space="preserve"> SEQ Illustration \* ARABIC </w:instrText>
+      </w:r>
+      <w:r>
+        <w:fldChar w:fldCharType="separate"/>
+      </w:r>
+      <w:r>
+        <w:rPr>
+          <w:noProof/>
+        </w:rPr>
+        <w:t>3</w:t>
+      </w:r>
+      <w:r>
+        <w:rPr>
+          <w:noProof/>
+        </w:rPr>
+        <w:fldChar w:fldCharType="end"/>
+      </w:r>
       <w:r>
         <w:t>:</w:t>
       </w:r>
@@ -1807,6 +1882,7 @@
         </w:rPr>
         <w:t xml:space="preserve">The server side of the </w:t>
       </w:r>
+      <w:proofErr w:type="spellStart"/>
       <w:r>
         <w:rPr>
           <w:lang w:val="en-US"/>
@@ -1817,7 +1893,14 @@
         <w:rPr>
           <w:lang w:val="en-US"/>
         </w:rPr>
-        <w:t>opya project is used to distribute the messages to the chat partners. This distribution is based on the current position of the users.</w:t>
+        <w:t>opya</w:t>
+      </w:r>
+      <w:proofErr w:type="spellEnd"/>
+      <w:r>
+        <w:rPr>
+          <w:lang w:val="en-US"/>
+        </w:rPr>
+        <w:t xml:space="preserve"> project is used to distribute the messages to the chat partners. This distribution is based on the current position of the users.</w:t>
       </w:r>
       <w:r>
         <w:rPr>
@@ -1829,25 +1912,53 @@
         <w:rPr>
           <w:lang w:val="en-US"/>
         </w:rPr>
-        <w:t xml:space="preserve"> h</w:t>
-      </w:r>
-      <w:r>
-        <w:rPr>
-          <w:lang w:val="en-US"/>
-        </w:rPr>
-        <w:t>aversine formula is used.</w:t>
-      </w:r>
-      <w:r>
-        <w:rPr>
-          <w:lang w:val="en-US"/>
-        </w:rPr>
         <w:t xml:space="preserve"> </w:t>
       </w:r>
-      <w:r>
-        <w:rPr>
-          <w:lang w:val="en-US"/>
-        </w:rPr>
-        <w:t>The haversine formula is an equation important in navigation, giving distances between two points on a sphere.</w:t>
+      <w:proofErr w:type="spellStart"/>
+      <w:r>
+        <w:rPr>
+          <w:lang w:val="en-US"/>
+        </w:rPr>
+        <w:t>h</w:t>
+      </w:r>
+      <w:r>
+        <w:rPr>
+          <w:lang w:val="en-US"/>
+        </w:rPr>
+        <w:t>aversine</w:t>
+      </w:r>
+      <w:proofErr w:type="spellEnd"/>
+      <w:r>
+        <w:rPr>
+          <w:lang w:val="en-US"/>
+        </w:rPr>
+        <w:t xml:space="preserve"> formula is used.</w:t>
+      </w:r>
+      <w:r>
+        <w:rPr>
+          <w:lang w:val="en-US"/>
+        </w:rPr>
+        <w:t xml:space="preserve"> </w:t>
+      </w:r>
+      <w:r>
+        <w:rPr>
+          <w:lang w:val="en-US"/>
+        </w:rPr>
+        <w:t xml:space="preserve">The </w:t>
+      </w:r>
+      <w:proofErr w:type="spellStart"/>
+      <w:r>
+        <w:rPr>
+          <w:lang w:val="en-US"/>
+        </w:rPr>
+        <w:t>haversine</w:t>
+      </w:r>
+      <w:proofErr w:type="spellEnd"/>
+      <w:r>
+        <w:rPr>
+          <w:lang w:val="en-US"/>
+        </w:rPr>
+        <w:t xml:space="preserve"> formula is an equation important in navigation, giving distances between two points on a sphere.</w:t>
       </w:r>
     </w:p>
     <w:p>
@@ -1862,6 +1973,7 @@
         </w:rPr>
         <w:t xml:space="preserve">The server uses a cache which contains all connected users with their unread messages. To ensure, that idle users will be disconnected automatically from the server, a cache is implemented, which removes all users after 10 minutes of idle time. Idle time means, that there was no call for </w:t>
       </w:r>
+      <w:proofErr w:type="spellStart"/>
       <w:r>
         <w:rPr>
           <w:rFonts w:ascii="Courier New" w:hAnsi="Courier New" w:cs="Courier New"/>
@@ -1869,12 +1981,14 @@
         </w:rPr>
         <w:t>sendMessage</w:t>
       </w:r>
+      <w:proofErr w:type="spellEnd"/>
       <w:r>
         <w:rPr>
           <w:lang w:val="en-US"/>
         </w:rPr>
         <w:t xml:space="preserve"> or </w:t>
       </w:r>
+      <w:proofErr w:type="spellStart"/>
       <w:r>
         <w:rPr>
           <w:rFonts w:ascii="Courier New" w:hAnsi="Courier New" w:cs="Courier New"/>
@@ -1882,6 +1996,7 @@
         </w:rPr>
         <w:t>getMessage</w:t>
       </w:r>
+      <w:proofErr w:type="spellEnd"/>
       <w:r>
         <w:rPr>
           <w:lang w:val="en-US"/>
@@ -1894,13 +2009,8 @@
         </w:rPr>
         <w:t xml:space="preserve"> For the cache, the guava library is used which has an implementation for a cache which removes keys from the map after a specified period of time.</w:t>
       </w:r>
-    </w:p>
-    <w:p>
-      <w:pPr>
-        <w:rPr>
-          <w:lang w:val="en-US"/>
-        </w:rPr>
-      </w:pPr>
+      <w:bookmarkStart w:id="3" w:name="_GoBack"/>
+      <w:bookmarkEnd w:id="3"/>
     </w:p>
     <w:p>
       <w:pPr>
@@ -2040,7 +2150,35 @@
         <w:rPr>
           <w:lang w:val="en-US"/>
         </w:rPr>
-        <w:t>ethod which fires a DataChangeEvent, provided by the MessageAdapter, which updates the model and adds just the new message item.</w:t>
+        <w:t xml:space="preserve">ethod which fires a </w:t>
+      </w:r>
+      <w:proofErr w:type="spellStart"/>
+      <w:r>
+        <w:rPr>
+          <w:lang w:val="en-US"/>
+        </w:rPr>
+        <w:t>DataChangeEvent</w:t>
+      </w:r>
+      <w:proofErr w:type="spellEnd"/>
+      <w:r>
+        <w:rPr>
+          <w:lang w:val="en-US"/>
+        </w:rPr>
+        <w:t xml:space="preserve">, provided by the </w:t>
+      </w:r>
+      <w:proofErr w:type="spellStart"/>
+      <w:r>
+        <w:rPr>
+          <w:lang w:val="en-US"/>
+        </w:rPr>
+        <w:t>MessageAdapter</w:t>
+      </w:r>
+      <w:proofErr w:type="spellEnd"/>
+      <w:r>
+        <w:rPr>
+          <w:lang w:val="en-US"/>
+        </w:rPr>
+        <w:t>, which updates the model and adds just the new message item.</w:t>
       </w:r>
     </w:p>
     <w:p>
@@ -2066,8 +2204,16 @@
         <w:rPr>
           <w:lang w:val="en-US"/>
         </w:rPr>
-        <w:t>Wrong listener method for Activites</w:t>
-      </w:r>
+        <w:t xml:space="preserve">Wrong listener method for </w:t>
+      </w:r>
+      <w:proofErr w:type="spellStart"/>
+      <w:r>
+        <w:rPr>
+          <w:lang w:val="en-US"/>
+        </w:rPr>
+        <w:t>Activites</w:t>
+      </w:r>
+      <w:proofErr w:type="spellEnd"/>
     </w:p>
     <w:p>
       <w:pPr>
@@ -2080,7 +2226,35 @@
         <w:rPr>
           <w:lang w:val="en-US"/>
         </w:rPr>
-        <w:t>Sometimes it happened that the wrong listener (onCreate instead of onStart) method was chosen for some actions.</w:t>
+        <w:t>Sometimes it happened that the wrong listener (</w:t>
+      </w:r>
+      <w:proofErr w:type="spellStart"/>
+      <w:r>
+        <w:rPr>
+          <w:lang w:val="en-US"/>
+        </w:rPr>
+        <w:t>onCreate</w:t>
+      </w:r>
+      <w:proofErr w:type="spellEnd"/>
+      <w:r>
+        <w:rPr>
+          <w:lang w:val="en-US"/>
+        </w:rPr>
+        <w:t xml:space="preserve"> instead of </w:t>
+      </w:r>
+      <w:proofErr w:type="spellStart"/>
+      <w:r>
+        <w:rPr>
+          <w:lang w:val="en-US"/>
+        </w:rPr>
+        <w:t>onStart</w:t>
+      </w:r>
+      <w:proofErr w:type="spellEnd"/>
+      <w:r>
+        <w:rPr>
+          <w:lang w:val="en-US"/>
+        </w:rPr>
+        <w:t>) method was chosen for some actions.</w:t>
       </w:r>
     </w:p>
     <w:p>
@@ -2096,8 +2270,60 @@
         </w:rPr>
         <w:t>Solution: Know the lifecycle and chose the right listener method.</w:t>
       </w:r>
-      <w:bookmarkStart w:id="3" w:name="_GoBack"/>
-      <w:bookmarkEnd w:id="3"/>
+    </w:p>
+    <w:p>
+      <w:pPr>
+        <w:pStyle w:val="Listenabsatz"/>
+        <w:rPr>
+          <w:lang w:val="en-US"/>
+        </w:rPr>
+      </w:pPr>
+    </w:p>
+    <w:p>
+      <w:pPr>
+        <w:pStyle w:val="Listenabsatz"/>
+        <w:numPr>
+          <w:ilvl w:val="0"/>
+          <w:numId w:val="11"/>
+        </w:numPr>
+        <w:rPr>
+          <w:lang w:val="en-US"/>
+        </w:rPr>
+      </w:pPr>
+      <w:r>
+        <w:rPr>
+          <w:lang w:val="en-US"/>
+        </w:rPr>
+        <w:t>Non-UI Thread tries to update the user interface</w:t>
+      </w:r>
+    </w:p>
+    <w:p>
+      <w:pPr>
+        <w:pStyle w:val="Listenabsatz"/>
+        <w:rPr>
+          <w:lang w:val="en-US"/>
+        </w:rPr>
+      </w:pPr>
+      <w:r>
+        <w:rPr>
+          <w:lang w:val="en-US"/>
+        </w:rPr>
+        <w:t xml:space="preserve">Solution: Use </w:t>
+      </w:r>
+      <w:proofErr w:type="spellStart"/>
+      <w:r>
+        <w:rPr>
+          <w:lang w:val="en-US"/>
+        </w:rPr>
+        <w:t>runOnUiThread</w:t>
+      </w:r>
+      <w:proofErr w:type="spellEnd"/>
+      <w:r>
+        <w:rPr>
+          <w:lang w:val="en-US"/>
+        </w:rPr>
+        <w:t xml:space="preserve"> to allow the execution</w:t>
+      </w:r>
     </w:p>
     <w:p>
       <w:pPr>
@@ -2220,8 +2446,21 @@
         <w:fldChar w:fldCharType="end"/>
       </w:r>
       <w:r>
-        <w:t>: Client class diagram</w:t>
-      </w:r>
+        <w:t xml:space="preserve">: Client </w:t>
+      </w:r>
+      <w:proofErr w:type="spellStart"/>
+      <w:r>
+        <w:t>class</w:t>
+      </w:r>
+      <w:proofErr w:type="spellEnd"/>
+      <w:r>
+        <w:t xml:space="preserve"> </w:t>
+      </w:r>
+      <w:proofErr w:type="spellStart"/>
+      <w:r>
+        <w:t>diagram</w:t>
+      </w:r>
+      <w:proofErr w:type="spellEnd"/>
     </w:p>
     <w:sectPr>
       <w:headerReference w:type="default" r:id="rId14"/>
@@ -2354,7 +2593,7 @@
                 <w:sz w:val="16"/>
                 <w:szCs w:val="16"/>
               </w:rPr>
-              <w:t>6</w:t>
+              <w:t>7</w:t>
             </w:r>
             <w:r>
               <w:rPr>
@@ -2403,7 +2642,7 @@
                 <w:sz w:val="16"/>
                 <w:szCs w:val="16"/>
               </w:rPr>
-              <w:t>7</w:t>
+              <w:t>8</w:t>
             </w:r>
             <w:r>
               <w:rPr>
@@ -2518,13 +2757,41 @@
         </wp:anchor>
       </w:drawing>
     </w:r>
+    <w:proofErr w:type="spellStart"/>
     <w:r>
       <w:rPr>
         <w:b/>
         <w:sz w:val="16"/>
         <w:szCs w:val="16"/>
       </w:rPr>
-      <w:t xml:space="preserve">Wullink Luuk, </w:t>
+      <w:t>Wullink</w:t>
+    </w:r>
+    <w:proofErr w:type="spellEnd"/>
+    <w:r>
+      <w:rPr>
+        <w:b/>
+        <w:sz w:val="16"/>
+        <w:szCs w:val="16"/>
+      </w:rPr>
+      <w:t xml:space="preserve"> </w:t>
+    </w:r>
+    <w:proofErr w:type="spellStart"/>
+    <w:r>
+      <w:rPr>
+        <w:b/>
+        <w:sz w:val="16"/>
+        <w:szCs w:val="16"/>
+      </w:rPr>
+      <w:t>Luuk</w:t>
+    </w:r>
+    <w:proofErr w:type="spellEnd"/>
+    <w:r>
+      <w:rPr>
+        <w:b/>
+        <w:sz w:val="16"/>
+        <w:szCs w:val="16"/>
+      </w:rPr>
+      <w:t xml:space="preserve">, </w:t>
     </w:r>
     <w:r>
       <w:rPr>
@@ -2646,6 +2913,7 @@
       </w:rPr>
       <w:tab/>
     </w:r>
+    <w:proofErr w:type="spellStart"/>
     <w:r>
       <w:rPr>
         <w:b/>
@@ -2655,6 +2923,7 @@
       </w:rPr>
       <w:t>Popya</w:t>
     </w:r>
+    <w:proofErr w:type="spellEnd"/>
     <w:r>
       <w:rPr>
         <w:b/>
@@ -5379,7 +5648,7 @@
 </file>
 
 <file path=customXml/itemProps1.xml><?xml version="1.0" encoding="utf-8"?>
-<ds:datastoreItem xmlns:ds="http://schemas.openxmlformats.org/officeDocument/2006/customXml" ds:itemID="{A770205C-3E08-4C6F-A743-E38ABAB89C4C}">
+<ds:datastoreItem xmlns:ds="http://schemas.openxmlformats.org/officeDocument/2006/customXml" ds:itemID="{04116B3E-4855-4E51-84C4-F5BEEE27AC52}">
   <ds:schemaRefs>
     <ds:schemaRef ds:uri="http://schemas.openxmlformats.org/officeDocument/2006/bibliography"/>
   </ds:schemaRefs>

</xml_diff>

<commit_message>
Added bandwidth calculation to documentation.
</commit_message>
<xml_diff>
--- a/Popya/docs/Documentation.docx
+++ b/Popya/docs/Documentation.docx
@@ -273,7 +273,7 @@
           <v:shape id="_x0000_i1025" type="#_x0000_t75" style="width:321.65pt;height:251.55pt" o:ole="">
             <v:imagedata r:id="rId9" o:title=""/>
           </v:shape>
-          <o:OLEObject Type="Embed" ProgID="Visio.Drawing.11" ShapeID="_x0000_i1025" DrawAspect="Content" ObjectID="_1401709518" r:id="rId10"/>
+          <o:OLEObject Type="Embed" ProgID="Visio.Drawing.11" ShapeID="_x0000_i1025" DrawAspect="Content" ObjectID="_1402046220" r:id="rId10"/>
         </w:object>
       </w:r>
     </w:p>
@@ -1029,6 +1029,199 @@
       <w:pPr>
         <w:pStyle w:val="berschrift3"/>
         <w:rPr>
+          <w:lang w:val="en-US" w:eastAsia="de-AT"/>
+        </w:rPr>
+      </w:pPr>
+      <w:r>
+        <w:rPr>
+          <w:lang w:val="en-US" w:eastAsia="de-AT"/>
+        </w:rPr>
+        <w:t>Bandwidth</w:t>
+      </w:r>
+    </w:p>
+    <w:p>
+      <w:pPr>
+        <w:rPr>
+          <w:lang w:val="en-US" w:eastAsia="de-AT"/>
+        </w:rPr>
+      </w:pPr>
+      <w:r>
+        <w:rPr>
+          <w:lang w:val="en-US" w:eastAsia="de-AT"/>
+        </w:rPr>
+        <w:t>Technologies</w:t>
+      </w:r>
+    </w:p>
+    <w:p>
+      <w:pPr>
+        <w:pStyle w:val="Listenabsatz"/>
+        <w:numPr>
+          <w:ilvl w:val="0"/>
+          <w:numId w:val="9"/>
+        </w:numPr>
+        <w:rPr>
+          <w:lang w:val="en-US" w:eastAsia="de-AT"/>
+        </w:rPr>
+      </w:pPr>
+      <w:r>
+        <w:rPr>
+          <w:lang w:val="en-US" w:eastAsia="de-AT"/>
+        </w:rPr>
+        <w:t xml:space="preserve">UMTS (3G): 384 </w:t>
+      </w:r>
+      <w:proofErr w:type="spellStart"/>
+      <w:r>
+        <w:rPr>
+          <w:lang w:val="en-US" w:eastAsia="de-AT"/>
+        </w:rPr>
+        <w:t>kBit</w:t>
+      </w:r>
+      <w:proofErr w:type="spellEnd"/>
+      <w:r>
+        <w:rPr>
+          <w:lang w:val="en-US" w:eastAsia="de-AT"/>
+        </w:rPr>
+        <w:t>/s</w:t>
+      </w:r>
+    </w:p>
+    <w:p>
+      <w:pPr>
+        <w:pStyle w:val="Listenabsatz"/>
+        <w:numPr>
+          <w:ilvl w:val="0"/>
+          <w:numId w:val="9"/>
+        </w:numPr>
+        <w:rPr>
+          <w:lang w:val="en-US" w:eastAsia="de-AT"/>
+        </w:rPr>
+      </w:pPr>
+      <w:r>
+        <w:rPr>
+          <w:lang w:val="en-US" w:eastAsia="de-AT"/>
+        </w:rPr>
+        <w:t>HSPA: 14,4 Mbit/s</w:t>
+      </w:r>
+    </w:p>
+    <w:p>
+      <w:pPr>
+        <w:rPr>
+          <w:lang w:val="en-US" w:eastAsia="de-AT"/>
+        </w:rPr>
+      </w:pPr>
+    </w:p>
+    <w:p>
+      <w:pPr>
+        <w:rPr>
+          <w:lang w:val="en-US" w:eastAsia="de-AT"/>
+        </w:rPr>
+      </w:pPr>
+      <w:proofErr w:type="spellStart"/>
+      <w:r>
+        <w:rPr>
+          <w:lang w:val="en-US" w:eastAsia="de-AT"/>
+        </w:rPr>
+        <w:t>Popya</w:t>
+      </w:r>
+      <w:proofErr w:type="spellEnd"/>
+    </w:p>
+    <w:p>
+      <w:pPr>
+        <w:pStyle w:val="Listenabsatz"/>
+        <w:numPr>
+          <w:ilvl w:val="0"/>
+          <w:numId w:val="9"/>
+        </w:numPr>
+        <w:rPr>
+          <w:lang w:val="en-US" w:eastAsia="de-AT"/>
+        </w:rPr>
+      </w:pPr>
+      <w:r>
+        <w:rPr>
+          <w:lang w:val="en-US" w:eastAsia="de-AT"/>
+        </w:rPr>
+        <w:t>Connecting: ~2kbit/s (Only on application startup)</w:t>
+      </w:r>
+    </w:p>
+    <w:p>
+      <w:pPr>
+        <w:pStyle w:val="Listenabsatz"/>
+        <w:numPr>
+          <w:ilvl w:val="0"/>
+          <w:numId w:val="9"/>
+        </w:numPr>
+        <w:rPr>
+          <w:lang w:val="en-US" w:eastAsia="de-AT"/>
+        </w:rPr>
+      </w:pPr>
+      <w:r>
+        <w:rPr>
+          <w:lang w:val="en-US" w:eastAsia="de-AT"/>
+        </w:rPr>
+        <w:t>Sending message: ~5kbit/s</w:t>
+      </w:r>
+      <w:r>
+        <w:rPr>
+          <w:lang w:val="en-US" w:eastAsia="de-AT"/>
+        </w:rPr>
+        <w:t xml:space="preserve"> (Only if messages are in the queue to send)</w:t>
+      </w:r>
+    </w:p>
+    <w:p>
+      <w:pPr>
+        <w:pStyle w:val="Listenabsatz"/>
+        <w:numPr>
+          <w:ilvl w:val="0"/>
+          <w:numId w:val="9"/>
+        </w:numPr>
+        <w:rPr>
+          <w:lang w:val="en-US" w:eastAsia="de-AT"/>
+        </w:rPr>
+      </w:pPr>
+      <w:r>
+        <w:rPr>
+          <w:lang w:val="en-US" w:eastAsia="de-AT"/>
+        </w:rPr>
+        <w:t>Receiving messages:</w:t>
+      </w:r>
+      <w:r>
+        <w:rPr>
+          <w:lang w:val="en-US" w:eastAsia="de-AT"/>
+        </w:rPr>
+        <w:t xml:space="preserve"> min. 5kbit/s depending on the amount of messages.</w:t>
+      </w:r>
+      <w:bookmarkStart w:id="1" w:name="_GoBack"/>
+      <w:bookmarkEnd w:id="1"/>
+      <w:r>
+        <w:rPr>
+          <w:lang w:val="en-US" w:eastAsia="de-AT"/>
+        </w:rPr>
+        <w:t xml:space="preserve"> </w:t>
+      </w:r>
+      <w:r>
+        <w:rPr>
+          <w:lang w:val="en-US" w:eastAsia="de-AT"/>
+        </w:rPr>
+        <w:t>(</w:t>
+      </w:r>
+      <w:proofErr w:type="spellStart"/>
+      <w:r>
+        <w:rPr>
+          <w:lang w:val="en-US" w:eastAsia="de-AT"/>
+        </w:rPr>
+        <w:t>Continously</w:t>
+      </w:r>
+      <w:proofErr w:type="spellEnd"/>
+      <w:r>
+        <w:rPr>
+          <w:lang w:val="en-US" w:eastAsia="de-AT"/>
+        </w:rPr>
+        <w:t>)</w:t>
+      </w:r>
+    </w:p>
+    <w:p>
+      <w:pPr>
+        <w:pStyle w:val="berschrift3"/>
+        <w:rPr>
           <w:lang w:val="en-US"/>
         </w:rPr>
       </w:pPr>
@@ -1213,6 +1406,7 @@
         <w:rPr>
           <w:lang w:val="en-US"/>
         </w:rPr>
+        <w:lastRenderedPageBreak/>
         <w:t>The last project is the web server project which contains the implementation of the web service. The web server is responsible for r</w:t>
       </w:r>
       <w:r>
@@ -1237,7 +1431,6 @@
           <w:noProof/>
           <w:lang w:eastAsia="de-AT"/>
         </w:rPr>
-        <w:lastRenderedPageBreak/>
         <w:drawing>
           <wp:inline distT="0" distB="0" distL="0" distR="0" wp14:anchorId="431BE3C0" wp14:editId="1FFD18B0">
             <wp:extent cx="2671834" cy="4076700"/>
@@ -1298,7 +1491,7 @@
           <w:lang w:val="en-US"/>
         </w:rPr>
       </w:pPr>
-      <w:bookmarkStart w:id="1" w:name="_Ref327773918"/>
+      <w:bookmarkStart w:id="2" w:name="_Ref327773918"/>
       <w:r>
         <w:rPr>
           <w:lang w:val="en-US"/>
@@ -1336,7 +1529,7 @@
         </w:rPr>
         <w:t>: Architectural overview</w:t>
       </w:r>
-      <w:bookmarkEnd w:id="1"/>
+      <w:bookmarkEnd w:id="2"/>
     </w:p>
     <w:p>
       <w:pPr>
@@ -1547,7 +1740,14 @@
         <w:rPr>
           <w:lang w:val="en-US"/>
         </w:rPr>
-        <w:t xml:space="preserve"> HTTP POST is also easier to test, because there are lots of browser plugins which can be used to test POST web services.</w:t>
+        <w:t xml:space="preserve"> HTTP POST is also </w:t>
+      </w:r>
+      <w:r>
+        <w:rPr>
+          <w:lang w:val="en-US"/>
+        </w:rPr>
+        <w:lastRenderedPageBreak/>
+        <w:t>easier to test, because there are lots of browser plugins which can be used to test POST web services.</w:t>
       </w:r>
     </w:p>
     <w:p>
@@ -1561,7 +1761,6 @@
         <w:rPr>
           <w:lang w:val="en-US"/>
         </w:rPr>
-        <w:lastRenderedPageBreak/>
         <w:t>Client</w:t>
       </w:r>
       <w:r>
@@ -1746,6 +1945,7 @@
           <w:noProof/>
           <w:lang w:eastAsia="de-AT"/>
         </w:rPr>
+        <w:lastRenderedPageBreak/>
         <w:drawing>
           <wp:inline distT="0" distB="0" distL="0" distR="0" wp14:anchorId="0BF86D8F" wp14:editId="548FB09C">
             <wp:extent cx="5934075" cy="5001134"/>
@@ -1806,41 +2006,28 @@
           <w:noProof/>
         </w:rPr>
       </w:pPr>
-      <w:bookmarkStart w:id="2" w:name="_Ref327779162"/>
+      <w:bookmarkStart w:id="3" w:name="_Ref327779162"/>
       <w:r>
         <w:t xml:space="preserve">Illustration </w:t>
       </w:r>
-      <w:r>
-        <w:fldChar w:fldCharType="begin"/>
-      </w:r>
-      <w:r>
-        <w:instrText xml:space="preserve"> SEQ Illustration \* ARABIC </w:instrText>
-      </w:r>
-      <w:r>
-        <w:fldChar w:fldCharType="separate"/>
+      <w:fldSimple w:instr=" SEQ Illustration \* ARABIC ">
+        <w:r>
+          <w:rPr>
+            <w:noProof/>
+          </w:rPr>
+          <w:t>3</w:t>
+        </w:r>
+      </w:fldSimple>
+      <w:r>
+        <w:t>:</w:t>
       </w:r>
       <w:r>
         <w:rPr>
           <w:noProof/>
         </w:rPr>
-        <w:t>3</w:t>
-      </w:r>
-      <w:r>
-        <w:rPr>
-          <w:noProof/>
-        </w:rPr>
-        <w:fldChar w:fldCharType="end"/>
-      </w:r>
-      <w:r>
-        <w:t>:</w:t>
-      </w:r>
-      <w:r>
-        <w:rPr>
-          <w:noProof/>
-        </w:rPr>
         <w:t xml:space="preserve"> Background service communication</w:t>
       </w:r>
-      <w:bookmarkEnd w:id="2"/>
+      <w:bookmarkEnd w:id="3"/>
     </w:p>
     <w:p/>
     <w:p>
@@ -1854,154 +2041,160 @@
         <w:rPr>
           <w:lang w:val="en-US"/>
         </w:rPr>
+        <w:t>Server</w:t>
+      </w:r>
+      <w:r>
+        <w:rPr>
+          <w:lang w:val="en-US"/>
+        </w:rPr>
+        <w:t xml:space="preserve"> side design </w:t>
+      </w:r>
+      <w:r>
+        <w:rPr>
+          <w:lang w:val="en-US"/>
+        </w:rPr>
+        <w:t>decisions</w:t>
+      </w:r>
+    </w:p>
+    <w:p>
+      <w:pPr>
+        <w:rPr>
+          <w:lang w:val="en-US"/>
+        </w:rPr>
+      </w:pPr>
+      <w:r>
+        <w:rPr>
+          <w:lang w:val="en-US"/>
+        </w:rPr>
+        <w:t xml:space="preserve">The server side of the </w:t>
+      </w:r>
+      <w:proofErr w:type="spellStart"/>
+      <w:r>
+        <w:rPr>
+          <w:lang w:val="en-US"/>
+        </w:rPr>
+        <w:t>P</w:t>
+      </w:r>
+      <w:r>
+        <w:rPr>
+          <w:lang w:val="en-US"/>
+        </w:rPr>
+        <w:t>opya</w:t>
+      </w:r>
+      <w:proofErr w:type="spellEnd"/>
+      <w:r>
+        <w:rPr>
+          <w:lang w:val="en-US"/>
+        </w:rPr>
+        <w:t xml:space="preserve"> project is used to distribute the messages to the chat partners. This distribution is based on the current position of the users.</w:t>
+      </w:r>
+      <w:r>
+        <w:rPr>
+          <w:lang w:val="en-US"/>
+        </w:rPr>
+        <w:t xml:space="preserve"> To calculate the distance between two chat partners the</w:t>
+      </w:r>
+      <w:r>
+        <w:rPr>
+          <w:lang w:val="en-US"/>
+        </w:rPr>
+        <w:t xml:space="preserve"> </w:t>
+      </w:r>
+      <w:proofErr w:type="spellStart"/>
+      <w:r>
+        <w:rPr>
+          <w:lang w:val="en-US"/>
+        </w:rPr>
+        <w:t>h</w:t>
+      </w:r>
+      <w:r>
+        <w:rPr>
+          <w:lang w:val="en-US"/>
+        </w:rPr>
+        <w:t>aversine</w:t>
+      </w:r>
+      <w:proofErr w:type="spellEnd"/>
+      <w:r>
+        <w:rPr>
+          <w:lang w:val="en-US"/>
+        </w:rPr>
+        <w:t xml:space="preserve"> formula is used.</w:t>
+      </w:r>
+      <w:r>
+        <w:rPr>
+          <w:lang w:val="en-US"/>
+        </w:rPr>
+        <w:t xml:space="preserve"> </w:t>
+      </w:r>
+      <w:r>
+        <w:rPr>
+          <w:lang w:val="en-US"/>
+        </w:rPr>
+        <w:t xml:space="preserve">The </w:t>
+      </w:r>
+      <w:proofErr w:type="spellStart"/>
+      <w:r>
+        <w:rPr>
+          <w:lang w:val="en-US"/>
+        </w:rPr>
+        <w:t>haversine</w:t>
+      </w:r>
+      <w:proofErr w:type="spellEnd"/>
+      <w:r>
+        <w:rPr>
+          <w:lang w:val="en-US"/>
+        </w:rPr>
+        <w:t xml:space="preserve"> formula is an equation important in navigation, giving distances between two points on a sphere.</w:t>
+      </w:r>
+    </w:p>
+    <w:p>
+      <w:pPr>
+        <w:rPr>
+          <w:lang w:val="en-US"/>
+        </w:rPr>
+      </w:pPr>
+      <w:r>
+        <w:rPr>
+          <w:lang w:val="en-US"/>
+        </w:rPr>
+        <w:t xml:space="preserve">The server uses a cache which contains all connected users with their unread messages. To ensure, that idle users will be disconnected automatically from the server, a cache is implemented, which removes all users after 10 minutes of idle time. Idle time means, that there was no call for </w:t>
+      </w:r>
+      <w:proofErr w:type="spellStart"/>
+      <w:r>
+        <w:rPr>
+          <w:rFonts w:ascii="Courier New" w:hAnsi="Courier New" w:cs="Courier New"/>
+          <w:lang w:val="en-US"/>
+        </w:rPr>
+        <w:t>sendMessage</w:t>
+      </w:r>
+      <w:proofErr w:type="spellEnd"/>
+      <w:r>
+        <w:rPr>
+          <w:lang w:val="en-US"/>
+        </w:rPr>
+        <w:t xml:space="preserve"> or </w:t>
+      </w:r>
+      <w:proofErr w:type="spellStart"/>
+      <w:r>
+        <w:rPr>
+          <w:rFonts w:ascii="Courier New" w:hAnsi="Courier New" w:cs="Courier New"/>
+          <w:lang w:val="en-US"/>
+        </w:rPr>
+        <w:t>getMessage</w:t>
+      </w:r>
+      <w:proofErr w:type="spellEnd"/>
+      <w:r>
+        <w:rPr>
+          <w:lang w:val="en-US"/>
+        </w:rPr>
+        <w:t xml:space="preserve"> on </w:t>
+      </w:r>
+      <w:r>
+        <w:rPr>
+          <w:lang w:val="en-US"/>
+        </w:rPr>
         <w:lastRenderedPageBreak/>
-        <w:t>Server</w:t>
-      </w:r>
-      <w:r>
-        <w:rPr>
-          <w:lang w:val="en-US"/>
-        </w:rPr>
-        <w:t xml:space="preserve"> side design </w:t>
-      </w:r>
-      <w:r>
-        <w:rPr>
-          <w:lang w:val="en-US"/>
-        </w:rPr>
-        <w:t>decisions</w:t>
-      </w:r>
-    </w:p>
-    <w:p>
-      <w:pPr>
-        <w:rPr>
-          <w:lang w:val="en-US"/>
-        </w:rPr>
-      </w:pPr>
-      <w:r>
-        <w:rPr>
-          <w:lang w:val="en-US"/>
-        </w:rPr>
-        <w:t xml:space="preserve">The server side of the </w:t>
-      </w:r>
-      <w:proofErr w:type="spellStart"/>
-      <w:r>
-        <w:rPr>
-          <w:lang w:val="en-US"/>
-        </w:rPr>
-        <w:t>P</w:t>
-      </w:r>
-      <w:r>
-        <w:rPr>
-          <w:lang w:val="en-US"/>
-        </w:rPr>
-        <w:t>opya</w:t>
-      </w:r>
-      <w:proofErr w:type="spellEnd"/>
-      <w:r>
-        <w:rPr>
-          <w:lang w:val="en-US"/>
-        </w:rPr>
-        <w:t xml:space="preserve"> project is used to distribute the messages to the chat partners. This distribution is based on the current position of the users.</w:t>
-      </w:r>
-      <w:r>
-        <w:rPr>
-          <w:lang w:val="en-US"/>
-        </w:rPr>
-        <w:t xml:space="preserve"> To calculate the distance between two chat partners the</w:t>
-      </w:r>
-      <w:r>
-        <w:rPr>
-          <w:lang w:val="en-US"/>
-        </w:rPr>
-        <w:t xml:space="preserve"> </w:t>
-      </w:r>
-      <w:proofErr w:type="spellStart"/>
-      <w:r>
-        <w:rPr>
-          <w:lang w:val="en-US"/>
-        </w:rPr>
-        <w:t>h</w:t>
-      </w:r>
-      <w:r>
-        <w:rPr>
-          <w:lang w:val="en-US"/>
-        </w:rPr>
-        <w:t>aversine</w:t>
-      </w:r>
-      <w:proofErr w:type="spellEnd"/>
-      <w:r>
-        <w:rPr>
-          <w:lang w:val="en-US"/>
-        </w:rPr>
-        <w:t xml:space="preserve"> formula is used.</w:t>
-      </w:r>
-      <w:r>
-        <w:rPr>
-          <w:lang w:val="en-US"/>
-        </w:rPr>
-        <w:t xml:space="preserve"> </w:t>
-      </w:r>
-      <w:r>
-        <w:rPr>
-          <w:lang w:val="en-US"/>
-        </w:rPr>
-        <w:t xml:space="preserve">The </w:t>
-      </w:r>
-      <w:proofErr w:type="spellStart"/>
-      <w:r>
-        <w:rPr>
-          <w:lang w:val="en-US"/>
-        </w:rPr>
-        <w:t>haversine</w:t>
-      </w:r>
-      <w:proofErr w:type="spellEnd"/>
-      <w:r>
-        <w:rPr>
-          <w:lang w:val="en-US"/>
-        </w:rPr>
-        <w:t xml:space="preserve"> formula is an equation important in navigation, giving distances between two points on a sphere.</w:t>
-      </w:r>
-    </w:p>
-    <w:p>
-      <w:pPr>
-        <w:rPr>
-          <w:lang w:val="en-US"/>
-        </w:rPr>
-      </w:pPr>
-      <w:r>
-        <w:rPr>
-          <w:lang w:val="en-US"/>
-        </w:rPr>
-        <w:t xml:space="preserve">The server uses a cache which contains all connected users with their unread messages. To ensure, that idle users will be disconnected automatically from the server, a cache is implemented, which removes all users after 10 minutes of idle time. Idle time means, that there was no call for </w:t>
-      </w:r>
-      <w:proofErr w:type="spellStart"/>
-      <w:r>
-        <w:rPr>
-          <w:rFonts w:ascii="Courier New" w:hAnsi="Courier New" w:cs="Courier New"/>
-          <w:lang w:val="en-US"/>
-        </w:rPr>
-        <w:t>sendMessage</w:t>
-      </w:r>
-      <w:proofErr w:type="spellEnd"/>
-      <w:r>
-        <w:rPr>
-          <w:lang w:val="en-US"/>
-        </w:rPr>
-        <w:t xml:space="preserve"> or </w:t>
-      </w:r>
-      <w:proofErr w:type="spellStart"/>
-      <w:r>
-        <w:rPr>
-          <w:rFonts w:ascii="Courier New" w:hAnsi="Courier New" w:cs="Courier New"/>
-          <w:lang w:val="en-US"/>
-        </w:rPr>
-        <w:t>getMessage</w:t>
-      </w:r>
-      <w:proofErr w:type="spellEnd"/>
-      <w:r>
-        <w:rPr>
-          <w:lang w:val="en-US"/>
-        </w:rPr>
-        <w:t xml:space="preserve"> on the server.</w:t>
+        <w:t>the server.</w:t>
       </w:r>
       <w:r>
         <w:rPr>
@@ -2009,8 +2202,6 @@
         </w:rPr>
         <w:t xml:space="preserve"> For the cache, the guava library is used which has an implementation for a cache which removes keys from the map after a specified period of time.</w:t>
       </w:r>
-      <w:bookmarkStart w:id="3" w:name="_GoBack"/>
-      <w:bookmarkEnd w:id="3"/>
     </w:p>
     <w:p>
       <w:pPr>
@@ -2593,7 +2784,7 @@
                 <w:sz w:val="16"/>
                 <w:szCs w:val="16"/>
               </w:rPr>
-              <w:t>7</w:t>
+              <w:t>3</w:t>
             </w:r>
             <w:r>
               <w:rPr>
@@ -3998,6 +4189,9 @@
   </w:num>
   <w:num w:numId="11">
     <w:abstractNumId w:val="7"/>
+  </w:num>
+  <w:num w:numId="12">
+    <w:abstractNumId w:val="8"/>
   </w:num>
 </w:numbering>
 </file>
@@ -5648,7 +5842,7 @@
 </file>
 
 <file path=customXml/itemProps1.xml><?xml version="1.0" encoding="utf-8"?>
-<ds:datastoreItem xmlns:ds="http://schemas.openxmlformats.org/officeDocument/2006/customXml" ds:itemID="{04116B3E-4855-4E51-84C4-F5BEEE27AC52}">
+<ds:datastoreItem xmlns:ds="http://schemas.openxmlformats.org/officeDocument/2006/customXml" ds:itemID="{76E94BA3-DF65-4D15-9A23-18FE7A751241}">
   <ds:schemaRefs>
     <ds:schemaRef ds:uri="http://schemas.openxmlformats.org/officeDocument/2006/bibliography"/>
   </ds:schemaRefs>

</xml_diff>